<commit_message>
Todays work, like usual
</commit_message>
<xml_diff>
--- a/Level 6.docx
+++ b/Level 6.docx
@@ -4472,8 +4472,6 @@
             <w:r>
               <w:t>spr_pill</w:t>
             </w:r>
-            <w:bookmarkStart w:id="0" w:name="_GoBack"/>
-            <w:bookmarkEnd w:id="0"/>
           </w:p>
         </w:tc>
       </w:tr>
@@ -4546,11 +4544,10 @@
               <w:t xml:space="preserve">Strategy 1 – </w:t>
             </w:r>
           </w:p>
-          <w:p/>
-          <w:p/>
-          <w:p/>
-          <w:p/>
-          <w:p/>
+          <w:p>
+            <w:bookmarkStart w:id="0" w:name="_GoBack"/>
+            <w:bookmarkEnd w:id="0"/>
+          </w:p>
         </w:tc>
       </w:tr>
       <w:tr>
@@ -4907,6 +4904,7 @@
           </w:tcPr>
           <w:p>
             <w:r>
+              <w:lastRenderedPageBreak/>
               <w:t>Level/environment design</w:t>
             </w:r>
           </w:p>
@@ -5185,7 +5183,6 @@
           </w:tcPr>
           <w:p>
             <w:r>
-              <w:lastRenderedPageBreak/>
               <w:t>Games mechanics:</w:t>
             </w:r>
           </w:p>
@@ -5207,6 +5204,7 @@
           </w:tcPr>
           <w:p>
             <w:r>
+              <w:lastRenderedPageBreak/>
               <w:t>User interface:</w:t>
             </w:r>
           </w:p>
@@ -6305,18 +6303,18 @@
 </file>
 
 <file path=customXml/item1.xml><?xml version="1.0" encoding="utf-8"?>
+<p:properties xmlns:p="http://schemas.microsoft.com/office/2006/metadata/properties" xmlns:xsi="http://www.w3.org/2001/XMLSchema-instance" xmlns:pc="http://schemas.microsoft.com/office/infopath/2007/PartnerControls">
+  <documentManagement/>
+</p:properties>
+</file>
+
+<file path=customXml/item2.xml><?xml version="1.0" encoding="utf-8"?>
 <?mso-contentType ?>
 <FormTemplates xmlns="http://schemas.microsoft.com/sharepoint/v3/contenttype/forms">
   <Display>DocumentLibraryForm</Display>
   <Edit>DocumentLibraryForm</Edit>
   <New>DocumentLibraryForm</New>
 </FormTemplates>
-</file>
-
-<file path=customXml/item2.xml><?xml version="1.0" encoding="utf-8"?>
-<p:properties xmlns:p="http://schemas.microsoft.com/office/2006/metadata/properties" xmlns:xsi="http://www.w3.org/2001/XMLSchema-instance" xmlns:pc="http://schemas.microsoft.com/office/infopath/2007/PartnerControls">
-  <documentManagement/>
-</p:properties>
 </file>
 
 <file path=customXml/item3.xml><?xml version="1.0" encoding="utf-8"?>
@@ -6531,18 +6529,18 @@
 </file>
 
 <file path=customXml/itemProps1.xml><?xml version="1.0" encoding="utf-8"?>
-<ds:datastoreItem xmlns:ds="http://schemas.openxmlformats.org/officeDocument/2006/customXml" ds:itemID="{74AF2291-023A-46C2-9989-C2AA189C7A53}">
+<ds:datastoreItem xmlns:ds="http://schemas.openxmlformats.org/officeDocument/2006/customXml" ds:itemID="{A5FA5DD2-7C4E-437E-AEDF-C6314DF2714B}">
   <ds:schemaRefs>
-    <ds:schemaRef ds:uri="http://schemas.microsoft.com/sharepoint/v3/contenttype/forms"/>
+    <ds:schemaRef ds:uri="http://schemas.microsoft.com/office/2006/metadata/properties"/>
+    <ds:schemaRef ds:uri="http://schemas.microsoft.com/office/infopath/2007/PartnerControls"/>
   </ds:schemaRefs>
 </ds:datastoreItem>
 </file>
 
 <file path=customXml/itemProps2.xml><?xml version="1.0" encoding="utf-8"?>
-<ds:datastoreItem xmlns:ds="http://schemas.openxmlformats.org/officeDocument/2006/customXml" ds:itemID="{A5FA5DD2-7C4E-437E-AEDF-C6314DF2714B}">
+<ds:datastoreItem xmlns:ds="http://schemas.openxmlformats.org/officeDocument/2006/customXml" ds:itemID="{74AF2291-023A-46C2-9989-C2AA189C7A53}">
   <ds:schemaRefs>
-    <ds:schemaRef ds:uri="http://schemas.microsoft.com/office/2006/metadata/properties"/>
-    <ds:schemaRef ds:uri="http://schemas.microsoft.com/office/infopath/2007/PartnerControls"/>
+    <ds:schemaRef ds:uri="http://schemas.microsoft.com/sharepoint/v3/contenttype/forms"/>
   </ds:schemaRefs>
 </ds:datastoreItem>
 </file>

</xml_diff>